<commit_message>
Added subnautica, changed BW colors
</commit_message>
<xml_diff>
--- a/resume_ariffJeff.docx
+++ b/resume_ariffJeff.docx
@@ -33,8 +33,8 @@
         </w:rPr>
       </w:pPr>
       <w:r>
-        <w:pict w14:anchorId="5C912F66">
-          <v:rect id="_x0000_s1051" style="position:absolute;left:0;text-align:left;margin-left:0;margin-top:-23pt;width:182.6pt;height:647.9pt;z-index:-251833344;mso-position-horizontal-relative:page" fillcolor="#332d30" stroked="f">
+        <w:pict w14:anchorId="112B72B9">
+          <v:rect id="_x0000_s1052" style="position:absolute;left:0;text-align:left;margin-left:0;margin-top:-23pt;width:182.6pt;height:647.9pt;z-index:-251837440;mso-position-horizontal-relative:page" fillcolor="#332d30" stroked="f">
             <w10:wrap anchorx="page"/>
           </v:rect>
         </w:pict>
@@ -108,11 +108,11 @@
         <w:spacing w:before="100"/>
       </w:pPr>
       <w:r>
-        <w:pict w14:anchorId="48D444E1">
-          <v:group id="_x0000_s1031" style="position:absolute;left:0;text-align:left;margin-left:0;margin-top:0;width:612pt;height:11in;z-index:-251832320;mso-position-horizontal-relative:page;mso-position-vertical-relative:page" coordsize="12240,15840">
-            <v:rect id="_x0000_s1050" style="position:absolute;left:3652;width:8588;height:15840" fillcolor="#423b40" stroked="f"/>
-            <v:rect id="_x0000_s1049" style="position:absolute;top:12958;width:3652;height:2882" fillcolor="#1c1a1b" stroked="f"/>
-            <v:line id="_x0000_s1048" style="position:absolute" from="3652,-8" to="3652,15848" strokecolor="#111" strokeweight=".278mm"/>
+        <w:pict w14:anchorId="4ADCD69C">
+          <v:group id="_x0000_s1032" style="position:absolute;left:0;text-align:left;margin-left:0;margin-top:0;width:612pt;height:11in;z-index:-251836416;mso-position-horizontal-relative:page;mso-position-vertical-relative:page" coordsize="12240,15840">
+            <v:rect id="_x0000_s1051" style="position:absolute;left:3652;width:8588;height:15840" fillcolor="#423b40" stroked="f"/>
+            <v:rect id="_x0000_s1050" style="position:absolute;top:12958;width:3652;height:2882" fillcolor="#1c1a1b" stroked="f"/>
+            <v:line id="_x0000_s1049" style="position:absolute" from="3652,-8" to="3652,15848" strokecolor="#111" strokeweight=".278mm"/>
             <v:shapetype id="_x0000_t75" coordsize="21600,21600" o:spt="75" o:preferrelative="t" path="m@4@5l@4@11@9@11@9@5xe" filled="f" stroked="f">
               <v:stroke joinstyle="miter"/>
               <v:formulas>
@@ -132,52 +132,52 @@
               <v:path o:extrusionok="f" gradientshapeok="t" o:connecttype="rect"/>
               <o:lock v:ext="edit" aspectratio="t"/>
             </v:shapetype>
-            <v:shape id="_x0000_s1047" type="#_x0000_t75" style="position:absolute;width:12240;height:2229">
+            <v:shape id="_x0000_s1048" type="#_x0000_t75" style="position:absolute;width:12240;height:2229">
               <v:imagedata r:id="rId5" o:title=""/>
             </v:shape>
-            <v:rect id="_x0000_s1046" style="position:absolute;width:12240;height:2229" fillcolor="black" stroked="f">
+            <v:rect id="_x0000_s1047" style="position:absolute;width:12240;height:2229" fillcolor="black" stroked="f">
               <v:fill opacity="25558f"/>
             </v:rect>
-            <v:rect id="_x0000_s1045" style="position:absolute;left:9223;width:3017;height:2229" fillcolor="black" stroked="f">
+            <v:rect id="_x0000_s1046" style="position:absolute;left:9223;width:3017;height:2229" fillcolor="black" stroked="f">
               <v:fill opacity="21627f"/>
             </v:rect>
-            <v:shape id="_x0000_s1044" type="#_x0000_t75" style="position:absolute;left:10790;top:813;width:603;height:594">
+            <v:shape id="_x0000_s1045" type="#_x0000_t75" style="position:absolute;left:10790;top:813;width:603;height:594">
               <v:imagedata r:id="rId6" o:title=""/>
             </v:shape>
-            <v:shape id="_x0000_s1043" type="#_x0000_t75" style="position:absolute;left:10778;top:1534;width:616;height:600">
+            <v:shape id="_x0000_s1044" type="#_x0000_t75" style="position:absolute;left:10778;top:1534;width:616;height:600">
               <v:imagedata r:id="rId7" o:title=""/>
             </v:shape>
-            <v:shape id="_x0000_s1042" type="#_x0000_t75" style="position:absolute;left:10047;top:1534;width:616;height:600">
+            <v:shape id="_x0000_s1043" type="#_x0000_t75" style="position:absolute;left:10047;top:1534;width:616;height:600">
               <v:imagedata r:id="rId8" o:title=""/>
             </v:shape>
-            <v:shape id="_x0000_s1041" type="#_x0000_t75" style="position:absolute;left:9317;top:1534;width:616;height:600">
+            <v:shape id="_x0000_s1042" type="#_x0000_t75" style="position:absolute;left:9317;top:1534;width:616;height:600">
               <v:imagedata r:id="rId9" o:title=""/>
             </v:shape>
-            <v:shape id="_x0000_s1040" type="#_x0000_t75" style="position:absolute;left:9327;top:93;width:594;height:594">
+            <v:shape id="_x0000_s1041" type="#_x0000_t75" style="position:absolute;left:9327;top:93;width:594;height:594">
               <v:imagedata r:id="rId10" o:title=""/>
             </v:shape>
-            <v:shape id="_x0000_s1039" type="#_x0000_t75" style="position:absolute;left:10058;top:93;width:594;height:594">
+            <v:shape id="_x0000_s1040" type="#_x0000_t75" style="position:absolute;left:10058;top:93;width:594;height:594">
               <v:imagedata r:id="rId11" o:title=""/>
             </v:shape>
-            <v:shape id="_x0000_s1038" type="#_x0000_t75" style="position:absolute;left:10827;top:93;width:616;height:594">
+            <v:shape id="_x0000_s1039" type="#_x0000_t75" style="position:absolute;left:10827;top:93;width:616;height:594">
               <v:imagedata r:id="rId12" o:title=""/>
             </v:shape>
-            <v:shape id="_x0000_s1037" type="#_x0000_t75" style="position:absolute;left:9971;top:802;width:725;height:596">
+            <v:shape id="_x0000_s1038" type="#_x0000_t75" style="position:absolute;left:9971;top:802;width:725;height:596">
               <v:imagedata r:id="rId13" o:title=""/>
             </v:shape>
-            <v:shape id="_x0000_s1036" type="#_x0000_t75" style="position:absolute;left:9295;top:815;width:615;height:592">
+            <v:shape id="_x0000_s1037" type="#_x0000_t75" style="position:absolute;left:9295;top:815;width:615;height:592">
               <v:imagedata r:id="rId14" o:title=""/>
             </v:shape>
-            <v:shape id="_x0000_s1035" type="#_x0000_t75" style="position:absolute;left:11530;top:1534;width:616;height:600">
+            <v:shape id="_x0000_s1036" type="#_x0000_t75" style="position:absolute;left:11530;top:1534;width:616;height:600">
               <v:imagedata r:id="rId15" o:title=""/>
             </v:shape>
-            <v:shape id="_x0000_s1034" type="#_x0000_t75" style="position:absolute;left:11557;top:93;width:589;height:587">
+            <v:shape id="_x0000_s1035" type="#_x0000_t75" style="position:absolute;left:11557;top:93;width:589;height:587">
               <v:imagedata r:id="rId16" o:title=""/>
             </v:shape>
-            <v:shape id="_x0000_s1033" type="#_x0000_t75" style="position:absolute;left:11530;top:879;width:616;height:471">
+            <v:shape id="_x0000_s1034" type="#_x0000_t75" style="position:absolute;left:11530;top:879;width:616;height:471">
               <v:imagedata r:id="rId17" o:title=""/>
             </v:shape>
-            <v:shape id="_x0000_s1032" type="#_x0000_t75" style="position:absolute;width:2229;height:2229">
+            <v:shape id="_x0000_s1033" type="#_x0000_t75" style="position:absolute;width:2229;height:2229">
               <v:imagedata r:id="rId18" o:title=""/>
             </v:shape>
             <w10:wrap anchorx="page" anchory="page"/>
@@ -1080,7 +1080,14 @@
           <w:color w:val="DCDCDB"/>
           <w:sz w:val="19"/>
         </w:rPr>
-        <w:t xml:space="preserve">Retopology, </w:t>
+        <w:t>Retopology,</w:t>
+      </w:r>
+      <w:r>
+        <w:rPr>
+          <w:color w:val="DCDCDB"/>
+          <w:sz w:val="19"/>
+        </w:rPr>
+        <w:t xml:space="preserve"> </w:t>
       </w:r>
       <w:r>
         <w:rPr>
@@ -1121,14 +1128,14 @@
           <w:color w:val="DCDCDB"/>
           <w:sz w:val="19"/>
         </w:rPr>
-        <w:t xml:space="preserve">Lighting, </w:t>
-      </w:r>
-      <w:r>
-        <w:rPr>
-          <w:color w:val="DCDCDB"/>
-          <w:sz w:val="19"/>
-        </w:rPr>
-        <w:t>Rendering,</w:t>
+        <w:t>Lighting,</w:t>
+      </w:r>
+      <w:r>
+        <w:rPr>
+          <w:color w:val="DCDCDB"/>
+          <w:sz w:val="19"/>
+        </w:rPr>
+        <w:t xml:space="preserve"> Rendering,</w:t>
       </w:r>
       <w:r>
         <w:rPr>
@@ -5558,103 +5565,12 @@
         </w:rPr>
       </w:pPr>
       <w:r>
-        <w:rPr>
-          <w:color w:val="DCDCDB"/>
-          <w:sz w:val="17"/>
-        </w:rPr>
-        <w:t>Liaised with UConn’s finance department for bookkeeping</w:t>
-      </w:r>
-      <w:r>
-        <w:rPr>
-          <w:color w:val="DCDCDB"/>
-          <w:spacing w:val="-10"/>
-          <w:sz w:val="17"/>
-        </w:rPr>
-        <w:t xml:space="preserve"> </w:t>
-      </w:r>
-      <w:r>
-        <w:rPr>
-          <w:color w:val="DCDCDB"/>
-          <w:sz w:val="17"/>
-        </w:rPr>
-        <w:t>purposes</w:t>
-      </w:r>
-    </w:p>
-    <w:p>
-      <w:pPr>
-        <w:pStyle w:val="BodyText"/>
-        <w:spacing w:before="4"/>
-        <w:ind w:left="0"/>
-        <w:rPr>
-          <w:sz w:val="20"/>
-        </w:rPr>
-      </w:pPr>
-    </w:p>
-    <w:p>
-      <w:pPr>
-        <w:pStyle w:val="BodyText"/>
-        <w:spacing w:line="264" w:lineRule="auto"/>
-        <w:ind w:left="106" w:right="3906"/>
-      </w:pPr>
-      <w:r>
-        <w:rPr>
-          <w:spacing w:val="-3"/>
-          <w:w w:val="105"/>
-        </w:rPr>
-        <w:t xml:space="preserve">ACM </w:t>
-      </w:r>
-      <w:r>
-        <w:rPr>
-          <w:w w:val="105"/>
-        </w:rPr>
-        <w:t xml:space="preserve">SIGGRAPH - Los Angeles, California, </w:t>
-      </w:r>
-      <w:r>
-        <w:rPr>
-          <w:color w:val="DCDCDB"/>
-          <w:w w:val="105"/>
-        </w:rPr>
-        <w:t xml:space="preserve">July </w:t>
-      </w:r>
-      <w:r>
-        <w:rPr>
-          <w:color w:val="DCDCDB"/>
-          <w:spacing w:val="-5"/>
-          <w:w w:val="105"/>
-        </w:rPr>
-        <w:t xml:space="preserve">2017 </w:t>
-      </w:r>
-      <w:r>
-        <w:rPr>
-          <w:color w:val="DCDCDB"/>
-          <w:w w:val="105"/>
-        </w:rPr>
-        <w:t>Student Volunteer</w:t>
-      </w:r>
-    </w:p>
-    <w:p>
-      <w:pPr>
-        <w:pStyle w:val="ListParagraph"/>
-        <w:numPr>
-          <w:ilvl w:val="0"/>
-          <w:numId w:val="1"/>
-        </w:numPr>
-        <w:tabs>
-          <w:tab w:val="left" w:pos="238"/>
-        </w:tabs>
-        <w:spacing w:line="264" w:lineRule="auto"/>
-        <w:ind w:right="932" w:hanging="154"/>
-        <w:rPr>
-          <w:sz w:val="17"/>
-        </w:rPr>
-      </w:pPr>
-      <w:r>
-        <w:pict w14:anchorId="12634A00">
+        <w:pict w14:anchorId="1521E961">
           <v:shapetype id="_x0000_t202" coordsize="21600,21600" o:spt="202" path="m,l,21600r21600,l21600,xe">
             <v:stroke joinstyle="miter"/>
             <v:path gradientshapeok="t" o:connecttype="rect"/>
           </v:shapetype>
-          <v:shape id="_x0000_s1030" type="#_x0000_t202" style="position:absolute;left:0;text-align:left;margin-left:601.95pt;margin-top:1.95pt;width:9.55pt;height:228.65pt;z-index:251660288;mso-position-horizontal-relative:page" filled="f" stroked="f">
+          <v:shape id="_x0000_s1031" type="#_x0000_t202" style="position:absolute;left:0;text-align:left;margin-left:601.95pt;margin-top:15.05pt;width:9.55pt;height:259.1pt;z-index:251660288;mso-position-horizontal-relative:page" filled="f" stroked="f">
             <v:textbox style="layout-flow:vertical;mso-layout-flow-alt:bottom-to-top" inset="0,0,0,0">
               <w:txbxContent>
                 <w:p>
@@ -5672,7 +5588,7 @@
                       <w:color w:val="201F1F"/>
                       <w:sz w:val="14"/>
                     </w:rPr>
-                    <w:t xml:space="preserve">r Than Light, </w:t>
+                    <w:t xml:space="preserve">ns, Faster Than Light, </w:t>
                   </w:r>
                   <w:r>
                     <w:rPr>
@@ -5710,6 +5626,97 @@
       <w:r>
         <w:rPr>
           <w:color w:val="DCDCDB"/>
+          <w:sz w:val="17"/>
+        </w:rPr>
+        <w:t>Liaised with UConn’s finance department for bookkeeping</w:t>
+      </w:r>
+      <w:r>
+        <w:rPr>
+          <w:color w:val="DCDCDB"/>
+          <w:spacing w:val="-10"/>
+          <w:sz w:val="17"/>
+        </w:rPr>
+        <w:t xml:space="preserve"> </w:t>
+      </w:r>
+      <w:r>
+        <w:rPr>
+          <w:color w:val="DCDCDB"/>
+          <w:sz w:val="17"/>
+        </w:rPr>
+        <w:t>purposes</w:t>
+      </w:r>
+    </w:p>
+    <w:p>
+      <w:pPr>
+        <w:pStyle w:val="BodyText"/>
+        <w:spacing w:before="4"/>
+        <w:ind w:left="0"/>
+        <w:rPr>
+          <w:sz w:val="20"/>
+        </w:rPr>
+      </w:pPr>
+    </w:p>
+    <w:p>
+      <w:pPr>
+        <w:pStyle w:val="BodyText"/>
+        <w:spacing w:line="264" w:lineRule="auto"/>
+        <w:ind w:left="106" w:right="3906"/>
+      </w:pPr>
+      <w:r>
+        <w:rPr>
+          <w:spacing w:val="-3"/>
+          <w:w w:val="105"/>
+        </w:rPr>
+        <w:t xml:space="preserve">ACM </w:t>
+      </w:r>
+      <w:r>
+        <w:rPr>
+          <w:w w:val="105"/>
+        </w:rPr>
+        <w:t xml:space="preserve">SIGGRAPH - Los Angeles, California, </w:t>
+      </w:r>
+      <w:r>
+        <w:rPr>
+          <w:color w:val="DCDCDB"/>
+          <w:w w:val="105"/>
+        </w:rPr>
+        <w:t xml:space="preserve">July </w:t>
+      </w:r>
+      <w:r>
+        <w:rPr>
+          <w:color w:val="DCDCDB"/>
+          <w:spacing w:val="-5"/>
+          <w:w w:val="105"/>
+        </w:rPr>
+        <w:t xml:space="preserve">2017 </w:t>
+      </w:r>
+      <w:r>
+        <w:rPr>
+          <w:color w:val="DCDCDB"/>
+          <w:w w:val="105"/>
+        </w:rPr>
+        <w:t>Student Volunteer</w:t>
+      </w:r>
+    </w:p>
+    <w:p>
+      <w:pPr>
+        <w:pStyle w:val="ListParagraph"/>
+        <w:numPr>
+          <w:ilvl w:val="0"/>
+          <w:numId w:val="1"/>
+        </w:numPr>
+        <w:tabs>
+          <w:tab w:val="left" w:pos="238"/>
+        </w:tabs>
+        <w:spacing w:line="264" w:lineRule="auto"/>
+        <w:ind w:right="932" w:hanging="154"/>
+        <w:rPr>
+          <w:sz w:val="17"/>
+        </w:rPr>
+      </w:pPr>
+      <w:r>
+        <w:rPr>
+          <w:color w:val="DCDCDB"/>
           <w:w w:val="105"/>
           <w:sz w:val="17"/>
         </w:rPr>
@@ -6924,14 +6931,14 @@
     <w:p>
       <w:pPr>
         <w:spacing w:before="136"/>
-        <w:ind w:left="3445"/>
+        <w:ind w:left="3226"/>
         <w:rPr>
           <w:rFonts w:ascii="Gotham"/>
           <w:sz w:val="14"/>
         </w:rPr>
       </w:pPr>
       <w:r>
-        <w:pict w14:anchorId="061AA8D0">
+        <w:pict w14:anchorId="5102E563">
           <v:shapetype id="_x0000_t136" coordsize="21600,21600" o:spt="136" adj="10800" path="m@7,l@8,m@5,21600l@6,21600e">
             <v:formulas>
               <v:f eqn="sum #0 0 10800"/>
@@ -6956,16 +6963,25 @@
             </v:handles>
             <o:lock v:ext="edit" text="t" shapetype="t"/>
           </v:shapetype>
-          <v:shape id="_x0000_s1029" type="#_x0000_t136" style="position:absolute;left:0;text-align:left;margin-left:604.5pt;margin-top:-1.2pt;width:4.2pt;height:7pt;rotation:279;z-index:251661312;mso-position-horizontal-relative:page" fillcolor="#201f1f" stroked="f">
+          <v:shape id="_x0000_s1030" type="#_x0000_t136" style="position:absolute;left:0;text-align:left;margin-left:604.4pt;margin-top:-2.45pt;width:4.6pt;height:7pt;rotation:272;z-index:251661312;mso-position-horizontal-relative:page" fillcolor="#201f1f" stroked="f">
             <o:extrusion v:ext="view" autorotationcenter="t"/>
-            <v:textpath style="font-family:&quot;Gotham&quot;;font-size:7pt;v-text-kern:t;mso-text-shadow:auto" string="e"/>
+            <v:textpath style="font-family:&quot;Gotham&quot;;font-size:7pt;v-text-kern:t;mso-text-shadow:auto" string="o"/>
             <w10:wrap anchorx="page"/>
           </v:shape>
         </w:pict>
       </w:r>
       <w:r>
-        <w:pict w14:anchorId="47CAD9A0">
-          <v:shape id="_x0000_s1028" type="#_x0000_t136" style="position:absolute;left:0;text-align:left;margin-left:604pt;margin-top:2.15pt;width:2.9pt;height:7pt;rotation:300;z-index:251662336;mso-position-horizontal-relative:page" fillcolor="#201f1f" stroked="f">
+        <w:pict w14:anchorId="7726D4D0">
+          <v:shape id="_x0000_s1029" type="#_x0000_t136" style="position:absolute;left:0;text-align:left;margin-left:605.1pt;margin-top:.8pt;width:1.95pt;height:7pt;rotation:292;z-index:251662336;mso-position-horizontal-relative:page" fillcolor="#201f1f" stroked="f">
+            <o:extrusion v:ext="view" autorotationcenter="t"/>
+            <v:textpath style="font-family:&quot;Gotham&quot;;font-size:7pt;v-text-kern:t;mso-text-shadow:auto" string="i"/>
+            <w10:wrap anchorx="page"/>
+          </v:shape>
+        </w:pict>
+      </w:r>
+      <w:r>
+        <w:pict w14:anchorId="27BF2534">
+          <v:shape id="_x0000_s1028" type="#_x0000_t136" style="position:absolute;left:0;text-align:left;margin-left:603.45pt;margin-top:3pt;width:2.9pt;height:7pt;rotation:306;z-index:251663360;mso-position-horizontal-relative:page" fillcolor="#201f1f" stroked="f">
             <o:extrusion v:ext="view" autorotationcenter="t"/>
             <v:textpath style="font-family:&quot;Gotham&quot;;font-size:7pt;v-text-kern:t;mso-text-shadow:auto" string="t"/>
             <w10:wrap anchorx="page"/>
@@ -6973,17 +6989,8 @@
         </w:pict>
       </w:r>
       <w:r>
-        <w:pict w14:anchorId="4C0BB374">
-          <v:shape id="_x0000_s1027" type="#_x0000_t136" style="position:absolute;left:0;text-align:left;margin-left:601.6pt;margin-top:4.65pt;width:3.55pt;height:7pt;rotation:319;z-index:251663360;mso-position-horizontal-relative:page" fillcolor="#201f1f" stroked="f">
-            <o:extrusion v:ext="view" autorotationcenter="t"/>
-            <v:textpath style="font-family:&quot;Gotham&quot;;font-size:7pt;v-text-kern:t;mso-text-shadow:auto" string="s"/>
-            <w10:wrap anchorx="page"/>
-          </v:shape>
-        </w:pict>
-      </w:r>
-      <w:r>
-        <w:pict w14:anchorId="77F04B4B">
-          <v:shape id="_x0000_s1026" type="#_x0000_t136" style="position:absolute;left:0;text-align:left;margin-left:597.85pt;margin-top:6.6pt;width:4.2pt;height:7pt;rotation:343;z-index:251664384;mso-position-horizontal-relative:page" fillcolor="#201f1f" stroked="f">
+        <w:pict w14:anchorId="6B02F642">
+          <v:shape id="_x0000_s1027" type="#_x0000_t136" style="position:absolute;left:0;text-align:left;margin-left:600.25pt;margin-top:5.45pt;width:4.1pt;height:7pt;rotation:327;z-index:251664384;mso-position-horizontal-relative:page" fillcolor="#201f1f" stroked="f">
             <o:extrusion v:ext="view" autorotationcenter="t"/>
             <v:textpath style="font-family:&quot;Gotham&quot;;font-size:7pt;v-text-kern:t;mso-text-shadow:auto" string="a"/>
             <w10:wrap anchorx="page"/>
@@ -6991,12 +6998,21 @@
         </w:pict>
       </w:r>
       <w:r>
+        <w:pict w14:anchorId="6BAE2EEC">
+          <v:shape id="_x0000_s1026" type="#_x0000_t136" style="position:absolute;left:0;text-align:left;margin-left:594.75pt;margin-top:7.05pt;width:5.65pt;height:7pt;rotation:357;z-index:251665408;mso-position-horizontal-relative:page" fillcolor="#201f1f" stroked="f">
+            <o:extrusion v:ext="view" autorotationcenter="t"/>
+            <v:textpath style="font-family:&quot;Gotham&quot;;font-size:7pt;v-text-kern:t;mso-text-shadow:auto" string="N"/>
+            <w10:wrap anchorx="page"/>
+          </v:shape>
+        </w:pict>
+      </w:r>
+      <w:r>
         <w:rPr>
           <w:rFonts w:ascii="Gotham"/>
           <w:color w:val="201F1F"/>
           <w:sz w:val="14"/>
         </w:rPr>
-        <w:t>Kerbal Space Program, Factorio, Age of Mythology, Rise of</w:t>
+        <w:t>Kerbal Space Program, Subnautica, Factorio, Age of Mytho</w:t>
       </w:r>
       <w:r>
         <w:rPr>
@@ -7004,7 +7020,7 @@
           <w:color w:val="201F1F"/>
           <w:sz w:val="14"/>
         </w:rPr>
-        <w:t xml:space="preserve"> Nations, F</w:t>
+        <w:t>logy, Rise of</w:t>
       </w:r>
     </w:p>
     <w:sectPr>
@@ -7023,10 +7039,10 @@
 <file path=word/numbering.xml><?xml version="1.0" encoding="utf-8"?>
 <w:numbering xmlns:wpc="http://schemas.microsoft.com/office/word/2010/wordprocessingCanvas" xmlns:cx="http://schemas.microsoft.com/office/drawing/2014/chartex" xmlns:cx1="http://schemas.microsoft.com/office/drawing/2015/9/8/chartex" xmlns:cx2="http://schemas.microsoft.com/office/drawing/2015/10/21/chartex" xmlns:cx3="http://schemas.microsoft.com/office/drawing/2016/5/9/chartex" xmlns:cx4="http://schemas.microsoft.com/office/drawing/2016/5/10/chartex" xmlns:cx5="http://schemas.microsoft.com/office/drawing/2016/5/11/chartex" xmlns:cx6="http://schemas.microsoft.com/office/drawing/2016/5/12/chartex" xmlns:cx7="http://schemas.microsoft.com/office/drawing/2016/5/13/chartex" xmlns:cx8="http://schemas.microsoft.com/office/drawing/2016/5/14/chartex" xmlns:mc="http://schemas.openxmlformats.org/markup-compatibility/2006" xmlns:aink="http://schemas.microsoft.com/office/drawing/2016/ink" xmlns:am3d="http://schemas.microsoft.com/office/drawing/2017/model3d" xmlns:o="urn:schemas-microsoft-com:office:office" xmlns:r="http://schemas.openxmlformats.org/officeDocument/2006/relationships" xmlns:m="http://schemas.openxmlformats.org/officeDocument/2006/math" xmlns:v="urn:schemas-microsoft-com:vml" xmlns:wp14="http://schemas.microsoft.com/office/word/2010/wordprocessingDrawing" xmlns:wp="http://schemas.openxmlformats.org/drawingml/2006/wordprocessingDrawing" xmlns:w10="urn:schemas-microsoft-com:office:word" xmlns:w="http://schemas.openxmlformats.org/wordprocessingml/2006/main" xmlns:w14="http://schemas.microsoft.com/office/word/2010/wordml" xmlns:w15="http://schemas.microsoft.com/office/word/2012/wordml" xmlns:w16cid="http://schemas.microsoft.com/office/word/2016/wordml/cid" xmlns:w16se="http://schemas.microsoft.com/office/word/2015/wordml/symex" xmlns:wpg="http://schemas.microsoft.com/office/word/2010/wordprocessingGroup" xmlns:wpi="http://schemas.microsoft.com/office/word/2010/wordprocessingInk" xmlns:wne="http://schemas.microsoft.com/office/word/2006/wordml" xmlns:wps="http://schemas.microsoft.com/office/word/2010/wordprocessingShape" mc:Ignorable="w14 w15 w16se w16cid wp14">
   <w:abstractNum w:abstractNumId="0" w15:restartNumberingAfterBreak="0">
-    <w:nsid w:val="14524DBC"/>
+    <w:nsid w:val="23AF2F5F"/>
     <w:multiLevelType w:val="hybridMultilevel"/>
-    <w:tmpl w:val="B5726E5C"/>
-    <w:lvl w:ilvl="0" w:tplc="1B38B808">
+    <w:tmpl w:val="08027EC6"/>
+    <w:lvl w:ilvl="0" w:tplc="0870EEB0">
       <w:numFmt w:val="bullet"/>
       <w:lvlText w:val="•"/>
       <w:lvlJc w:val="left"/>
@@ -7041,7 +7057,7 @@
         <w:szCs w:val="17"/>
       </w:rPr>
     </w:lvl>
-    <w:lvl w:ilvl="1" w:tplc="C0EE0614">
+    <w:lvl w:ilvl="1" w:tplc="9E04935A">
       <w:numFmt w:val="bullet"/>
       <w:lvlText w:val="•"/>
       <w:lvlJc w:val="left"/>
@@ -7052,7 +7068,7 @@
         <w:rFonts w:hint="default"/>
       </w:rPr>
     </w:lvl>
-    <w:lvl w:ilvl="2" w:tplc="80A855E2">
+    <w:lvl w:ilvl="2" w:tplc="7C0AEFFE">
       <w:numFmt w:val="bullet"/>
       <w:lvlText w:val="•"/>
       <w:lvlJc w:val="left"/>
@@ -7063,7 +7079,7 @@
         <w:rFonts w:hint="default"/>
       </w:rPr>
     </w:lvl>
-    <w:lvl w:ilvl="3" w:tplc="1D7C6782">
+    <w:lvl w:ilvl="3" w:tplc="7D92CC22">
       <w:numFmt w:val="bullet"/>
       <w:lvlText w:val="•"/>
       <w:lvlJc w:val="left"/>
@@ -7074,7 +7090,7 @@
         <w:rFonts w:hint="default"/>
       </w:rPr>
     </w:lvl>
-    <w:lvl w:ilvl="4" w:tplc="48181296">
+    <w:lvl w:ilvl="4" w:tplc="AE9AE590">
       <w:numFmt w:val="bullet"/>
       <w:lvlText w:val="•"/>
       <w:lvlJc w:val="left"/>
@@ -7085,7 +7101,7 @@
         <w:rFonts w:hint="default"/>
       </w:rPr>
     </w:lvl>
-    <w:lvl w:ilvl="5" w:tplc="547C6976">
+    <w:lvl w:ilvl="5" w:tplc="4F920E26">
       <w:numFmt w:val="bullet"/>
       <w:lvlText w:val="•"/>
       <w:lvlJc w:val="left"/>
@@ -7096,7 +7112,7 @@
         <w:rFonts w:hint="default"/>
       </w:rPr>
     </w:lvl>
-    <w:lvl w:ilvl="6" w:tplc="65D4DD88">
+    <w:lvl w:ilvl="6" w:tplc="4D6A3AA8">
       <w:numFmt w:val="bullet"/>
       <w:lvlText w:val="•"/>
       <w:lvlJc w:val="left"/>
@@ -7107,7 +7123,7 @@
         <w:rFonts w:hint="default"/>
       </w:rPr>
     </w:lvl>
-    <w:lvl w:ilvl="7" w:tplc="36AE2128">
+    <w:lvl w:ilvl="7" w:tplc="90C2DAB4">
       <w:numFmt w:val="bullet"/>
       <w:lvlText w:val="•"/>
       <w:lvlJc w:val="left"/>
@@ -7118,7 +7134,7 @@
         <w:rFonts w:hint="default"/>
       </w:rPr>
     </w:lvl>
-    <w:lvl w:ilvl="8" w:tplc="41A82530">
+    <w:lvl w:ilvl="8" w:tplc="A510EE36">
       <w:numFmt w:val="bullet"/>
       <w:lvlText w:val="•"/>
       <w:lvlJc w:val="left"/>

</xml_diff>